<commit_message>
Epic 1 - Faryna Arsenii
</commit_message>
<xml_diff>
--- a/ai_11/faryna_arsenii/epic_1/epic_1_practice_and_labs_report_faryna_arsenii.docx
+++ b/ai_11/faryna_arsenii/epic_1/epic_1_practice_and_labs_report_faryna_arsenii.docx
@@ -707,15 +707,7 @@
           <w:sz w:val="28"/>
           <w:szCs w:val="28"/>
         </w:rPr>
-        <w:t>Конфігурація, реєстрація та ознайомлення із засобами: Package Managers OS, Console Linux Commands,Visual Studio Code, дебагером та лінтером, з різними системами числення, Algotester, Git та його команди, GitHub, Trello та Draw.io, для зручної роботи в майб</w:t>
-      </w:r>
-      <w:r>
-        <w:rPr>
-          <w:rFonts w:ascii="Times New Roman" w:eastAsia="Times New Roman" w:hAnsi="Times New Roman" w:cs="Times New Roman"/>
-          <w:sz w:val="28"/>
-          <w:szCs w:val="28"/>
-        </w:rPr>
-        <w:t>утньому.</w:t>
+        <w:t>Конфігурація, реєстрація та ознайомлення із засобами: Package Managers OS, Console Linux Commands,Visual Studio Code, дебагером та лінтером, з різними системами числення, Algotester, Git та його команди, GitHub, Trello та Draw.io, для зручної роботи в майбутньому.</w:t>
       </w:r>
     </w:p>
     <w:p>
@@ -822,15 +814,7 @@
           <w:sz w:val="28"/>
           <w:szCs w:val="28"/>
         </w:rPr>
-        <w:t xml:space="preserve">-      </w:t>
-      </w:r>
-      <w:r>
-        <w:rPr>
-          <w:rFonts w:ascii="Times New Roman" w:eastAsia="Times New Roman" w:hAnsi="Times New Roman" w:cs="Times New Roman"/>
-          <w:sz w:val="28"/>
-          <w:szCs w:val="28"/>
-        </w:rPr>
-        <w:t xml:space="preserve">  Тема №2: Linux Console Commands.</w:t>
+        <w:t>-        Тема №2: Linux Console Commands.</w:t>
       </w:r>
     </w:p>
     <w:p>
@@ -1261,15 +1245,7 @@
           <w:sz w:val="24"/>
           <w:szCs w:val="24"/>
         </w:rPr>
-        <w:t xml:space="preserve">▪        </w:t>
-      </w:r>
-      <w:r>
-        <w:rPr>
-          <w:rFonts w:ascii="Times New Roman" w:eastAsia="Times New Roman" w:hAnsi="Times New Roman" w:cs="Times New Roman"/>
-          <w:sz w:val="24"/>
-          <w:szCs w:val="24"/>
-        </w:rPr>
-        <w:t>Ознайомився з Package Managers OS та командами.</w:t>
+        <w:t>▪        Ознайомився з Package Managers OS та командами.</w:t>
       </w:r>
     </w:p>
     <w:p>
@@ -1305,15 +1281,7 @@
           <w:szCs w:val="24"/>
         </w:rPr>
         <w:tab/>
-        <w:t>-        Тема №2: Console Commands  в Linux подібному терміна</w:t>
-      </w:r>
-      <w:r>
-        <w:rPr>
-          <w:rFonts w:ascii="Times New Roman" w:eastAsia="Times New Roman" w:hAnsi="Times New Roman" w:cs="Times New Roman"/>
-          <w:sz w:val="24"/>
-          <w:szCs w:val="24"/>
-        </w:rPr>
-        <w:t>лі.</w:t>
+        <w:t>-        Тема №2: Console Commands  в Linux подібному терміналі.</w:t>
       </w:r>
     </w:p>
     <w:p>
@@ -1384,15 +1352,7 @@
           <w:sz w:val="24"/>
           <w:szCs w:val="24"/>
         </w:rPr>
-        <w:t>https://en.wikipedia.org/wiki/Linux_consolehttps://www.digitalocea</w:t>
-      </w:r>
-      <w:r>
-        <w:rPr>
-          <w:rFonts w:ascii="Times New Roman" w:eastAsia="Times New Roman" w:hAnsi="Times New Roman" w:cs="Times New Roman"/>
-          <w:sz w:val="24"/>
-          <w:szCs w:val="24"/>
-        </w:rPr>
-        <w:t>n.com/community/tutorials/linux-commands</w:t>
+        <w:t>https://en.wikipedia.org/wiki/Linux_consolehttps://www.digitalocean.com/community/tutorials/linux-commands</w:t>
       </w:r>
     </w:p>
     <w:p>
@@ -1590,15 +1550,7 @@
             <w:color w:val="0563C1"/>
             <w:u w:val="single"/>
           </w:rPr>
-          <w:t>https://code.visualstudio.com/docs/cpp/config</w:t>
-        </w:r>
-        <w:r>
-          <w:rPr>
-            <w:rFonts w:ascii="Calibri" w:eastAsia="Calibri" w:hAnsi="Calibri" w:cs="Calibri"/>
-            <w:color w:val="0563C1"/>
-            <w:u w:val="single"/>
-          </w:rPr>
-          <w:t>-mingw</w:t>
+          <w:t>https://code.visualstudio.com/docs/cpp/config-mingw</w:t>
         </w:r>
       </w:hyperlink>
       <w:r>
@@ -1658,15 +1610,7 @@
             <w:color w:val="0563C1"/>
             <w:u w:val="single"/>
           </w:rPr>
-          <w:t>https://www.youtube.com/watch?v=</w:t>
-        </w:r>
-        <w:r>
-          <w:rPr>
-            <w:rFonts w:ascii="Calibri" w:eastAsia="Calibri" w:hAnsi="Calibri" w:cs="Calibri"/>
-            <w:color w:val="0563C1"/>
-            <w:u w:val="single"/>
-          </w:rPr>
-          <w:t>2VokW_Jt0oM&amp;ab_channel=ProgrammingKnowledge</w:t>
+          <w:t>https://www.youtube.com/watch?v=2VokW_Jt0oM&amp;ab_channel=ProgrammingKnowledge</w:t>
         </w:r>
       </w:hyperlink>
       <w:r>
@@ -1736,15 +1680,7 @@
           <w:sz w:val="24"/>
           <w:szCs w:val="24"/>
         </w:rPr>
-        <w:t>https://code.visualstudio.com/docs/cpp/c</w:t>
-      </w:r>
-      <w:r>
-        <w:rPr>
-          <w:rFonts w:ascii="Times New Roman" w:eastAsia="Times New Roman" w:hAnsi="Times New Roman" w:cs="Times New Roman"/>
-          <w:sz w:val="24"/>
-          <w:szCs w:val="24"/>
-        </w:rPr>
-        <w:t>onfig-mingw</w:t>
+        <w:t>https://code.visualstudio.com/docs/cpp/config-mingw</w:t>
       </w:r>
     </w:p>
     <w:p>
@@ -1852,15 +1788,7 @@
           <w:sz w:val="24"/>
           <w:szCs w:val="24"/>
         </w:rPr>
-        <w:t>o   По</w:t>
-      </w:r>
-      <w:r>
-        <w:rPr>
-          <w:rFonts w:ascii="Times New Roman" w:eastAsia="Times New Roman" w:hAnsi="Times New Roman" w:cs="Times New Roman"/>
-          <w:sz w:val="24"/>
-          <w:szCs w:val="24"/>
-        </w:rPr>
-        <w:t xml:space="preserve">чаток опрацювання теми: 24.09.2024 </w:t>
+        <w:t xml:space="preserve">o   Початок опрацювання теми: 24.09.2024 </w:t>
       </w:r>
     </w:p>
     <w:p>
@@ -2037,15 +1965,7 @@
             <w:color w:val="0563C1"/>
             <w:u w:val="single"/>
           </w:rPr>
-          <w:t>https://www.youtube.com/watch?v=2VokW_Jt</w:t>
-        </w:r>
-        <w:r>
-          <w:rPr>
-            <w:rFonts w:ascii="Calibri" w:eastAsia="Calibri" w:hAnsi="Calibri" w:cs="Calibri"/>
-            <w:color w:val="0563C1"/>
-            <w:u w:val="single"/>
-          </w:rPr>
-          <w:t>0oM&amp;ab_channel=ProgrammingKnowledge</w:t>
+          <w:t>https://www.youtube.com/watch?v=2VokW_Jt0oM&amp;ab_channel=ProgrammingKnowledge</w:t>
         </w:r>
       </w:hyperlink>
       <w:r>
@@ -2115,15 +2035,7 @@
           <w:sz w:val="24"/>
           <w:szCs w:val="24"/>
         </w:rPr>
-        <w:t>https://code.visualstudio.com/docs/cpp/config-mi</w:t>
-      </w:r>
-      <w:r>
-        <w:rPr>
-          <w:rFonts w:ascii="Times New Roman" w:eastAsia="Times New Roman" w:hAnsi="Times New Roman" w:cs="Times New Roman"/>
-          <w:sz w:val="24"/>
-          <w:szCs w:val="24"/>
-        </w:rPr>
-        <w:t>ngw</w:t>
+        <w:t>https://code.visualstudio.com/docs/cpp/config-mingw</w:t>
       </w:r>
     </w:p>
     <w:p>
@@ -2195,13 +2107,6 @@
           <w:szCs w:val="24"/>
         </w:rPr>
         <w:tab/>
-      </w:r>
-      <w:r>
-        <w:rPr>
-          <w:rFonts w:ascii="Times New Roman" w:eastAsia="Times New Roman" w:hAnsi="Times New Roman" w:cs="Times New Roman"/>
-          <w:sz w:val="24"/>
-          <w:szCs w:val="24"/>
-        </w:rPr>
         <w:t>Опрацював матеріали для роботи у даному середовищі розробки й налаштував та розібрався з компілятором.</w:t>
       </w:r>
     </w:p>
@@ -2436,13 +2341,6 @@
           <w:szCs w:val="24"/>
         </w:rPr>
         <w:tab/>
-      </w:r>
-      <w:r>
-        <w:rPr>
-          <w:rFonts w:ascii="Times New Roman" w:eastAsia="Times New Roman" w:hAnsi="Times New Roman" w:cs="Times New Roman"/>
-          <w:sz w:val="24"/>
-          <w:szCs w:val="24"/>
-        </w:rPr>
         <w:t>Ознайомився із принципами роботи з Git та відповідними командами.</w:t>
       </w:r>
     </w:p>
@@ -2524,15 +2422,7 @@
           <w:sz w:val="24"/>
           <w:szCs w:val="24"/>
         </w:rPr>
-        <w:t>o   Звершення опрацюван</w:t>
-      </w:r>
-      <w:r>
-        <w:rPr>
-          <w:rFonts w:ascii="Times New Roman" w:eastAsia="Times New Roman" w:hAnsi="Times New Roman" w:cs="Times New Roman"/>
-          <w:sz w:val="24"/>
-          <w:szCs w:val="24"/>
-        </w:rPr>
-        <w:t>ня теми: 24.09.2024</w:t>
+        <w:t>o   Звершення опрацювання теми: 24.09.2024</w:t>
       </w:r>
     </w:p>
     <w:p>
@@ -2780,13 +2670,6 @@
           <w:szCs w:val="24"/>
         </w:rPr>
         <w:tab/>
-      </w:r>
-      <w:r>
-        <w:rPr>
-          <w:rFonts w:ascii="Times New Roman" w:eastAsia="Times New Roman" w:hAnsi="Times New Roman" w:cs="Times New Roman"/>
-          <w:sz w:val="24"/>
-          <w:szCs w:val="24"/>
-        </w:rPr>
         <w:t xml:space="preserve">Ознайомився із принципами роботи у візуальному інструменті, що дає змогу команді керувати різноманітними проєктами й робочими процесами та відстежувати виконання завдань. </w:t>
       </w:r>
     </w:p>
@@ -2934,16 +2817,7 @@
             <w:sz w:val="24"/>
             <w:szCs w:val="24"/>
           </w:rPr>
-          <w:t>https://www.pr</w:t>
-        </w:r>
-        <w:r>
-          <w:rPr>
-            <w:rFonts w:ascii="Times New Roman" w:eastAsia="Times New Roman" w:hAnsi="Times New Roman" w:cs="Times New Roman"/>
-            <w:color w:val="1155CC"/>
-            <w:sz w:val="24"/>
-            <w:szCs w:val="24"/>
-          </w:rPr>
-          <w:t>ogramiz.com/article/flowchart-programming</w:t>
+          <w:t>https://www.programiz.com/article/flowchart-programming</w:t>
         </w:r>
       </w:hyperlink>
     </w:p>
@@ -3035,15 +2909,7 @@
           <w:szCs w:val="24"/>
         </w:rPr>
         <w:lastRenderedPageBreak/>
-        <w:t>o   Ст</w:t>
-      </w:r>
-      <w:r>
-        <w:rPr>
-          <w:rFonts w:ascii="Times New Roman" w:eastAsia="Times New Roman" w:hAnsi="Times New Roman" w:cs="Times New Roman"/>
-          <w:sz w:val="24"/>
-          <w:szCs w:val="24"/>
-        </w:rPr>
-        <w:t>атус: Ознайомлений.</w:t>
+        <w:t>o   Статус: Ознайомлений.</w:t>
       </w:r>
     </w:p>
     <w:p>
@@ -3187,15 +3053,7 @@
           <w:sz w:val="24"/>
           <w:szCs w:val="24"/>
         </w:rPr>
-        <w:t>o   Що опр</w:t>
-      </w:r>
-      <w:r>
-        <w:rPr>
-          <w:rFonts w:ascii="Times New Roman" w:eastAsia="Times New Roman" w:hAnsi="Times New Roman" w:cs="Times New Roman"/>
-          <w:sz w:val="24"/>
-          <w:szCs w:val="24"/>
-        </w:rPr>
-        <w:t>ацьовано:</w:t>
+        <w:t>o   Що опрацьовано:</w:t>
       </w:r>
     </w:p>
     <w:p>
@@ -3398,15 +3256,7 @@
           <w:sz w:val="24"/>
           <w:szCs w:val="24"/>
         </w:rPr>
-        <w:t>o   Що</w:t>
-      </w:r>
-      <w:r>
-        <w:rPr>
-          <w:rFonts w:ascii="Times New Roman" w:eastAsia="Times New Roman" w:hAnsi="Times New Roman" w:cs="Times New Roman"/>
-          <w:sz w:val="24"/>
-          <w:szCs w:val="24"/>
-        </w:rPr>
-        <w:t xml:space="preserve"> опрацьовано:</w:t>
+        <w:t>o   Що опрацьовано:</w:t>
       </w:r>
     </w:p>
     <w:p>
@@ -3869,15 +3719,7 @@
           <w:sz w:val="28"/>
           <w:szCs w:val="28"/>
         </w:rPr>
-        <w:t>Завдан</w:t>
-      </w:r>
-      <w:r>
-        <w:rPr>
-          <w:rFonts w:ascii="Times New Roman" w:eastAsia="Times New Roman" w:hAnsi="Times New Roman" w:cs="Times New Roman"/>
-          <w:sz w:val="28"/>
-          <w:szCs w:val="28"/>
-        </w:rPr>
-        <w:t>ня №1: Калькулятор складних відсотків.</w:t>
+        <w:t>Завдання №1: Калькулятор складних відсотків.</w:t>
       </w:r>
     </w:p>
     <w:p>
@@ -3961,25 +3803,7 @@
           <w:sz w:val="24"/>
           <w:szCs w:val="24"/>
         </w:rPr>
-        <w:t>Зібралися Зеник і Марічка разом з пластунами в похід. Похід — сер</w:t>
-      </w:r>
-      <w:r>
-        <w:rPr>
-          <w:rFonts w:ascii="Times New Roman" w:eastAsia="Times New Roman" w:hAnsi="Times New Roman" w:cs="Times New Roman"/>
-          <w:color w:val="333333"/>
-          <w:sz w:val="24"/>
-          <w:szCs w:val="24"/>
-        </w:rPr>
-        <w:t>йозна справа. Потрібно запастись продуктами харчування та розподілити їх споживання по днях так, щоб всім вистачило. Цього разу Зеник слідкує за тим, щоб печива вистачило аж до останнього дня походу. Зеник чітко знає, скільки пачок печива повинно залишитис</w:t>
-      </w:r>
-      <w:r>
-        <w:rPr>
-          <w:rFonts w:ascii="Times New Roman" w:eastAsia="Times New Roman" w:hAnsi="Times New Roman" w:cs="Times New Roman"/>
-          <w:color w:val="333333"/>
-          <w:sz w:val="24"/>
-          <w:szCs w:val="24"/>
-        </w:rPr>
-        <w:t>ь кожного дня, і щовечора перераховує їх. Якщо Зеник побачить, що залишилось менше пачок, ніж повинно залишитись за його розрахунками, він неодмінно знайде того, хто з’їв забагато печива, і покарає його.</w:t>
+        <w:t>Зібралися Зеник і Марічка разом з пластунами в похід. Похід — серйозна справа. Потрібно запастись продуктами харчування та розподілити їх споживання по днях так, щоб всім вистачило. Цього разу Зеник слідкує за тим, щоб печива вистачило аж до останнього дня походу. Зеник чітко знає, скільки пачок печива повинно залишитись кожного дня, і щовечора перераховує їх. Якщо Зеник побачить, що залишилось менше пачок, ніж повинно залишитись за його розрахунками, він неодмінно знайде того, хто з’їв забагато печива, і покарає його.</w:t>
       </w:r>
     </w:p>
     <w:p>
@@ -4000,16 +3824,7 @@
           <w:sz w:val="24"/>
           <w:szCs w:val="24"/>
         </w:rPr>
-        <w:t>Марічка дуже любить печиво. Сьогодні, коли всі пласт</w:t>
-      </w:r>
-      <w:r>
-        <w:rPr>
-          <w:rFonts w:ascii="Times New Roman" w:eastAsia="Times New Roman" w:hAnsi="Times New Roman" w:cs="Times New Roman"/>
-          <w:color w:val="333333"/>
-          <w:sz w:val="24"/>
-          <w:szCs w:val="24"/>
-        </w:rPr>
-        <w:t>уни покинуть свої намети і підуть купатися в річку, Марічка планує непомітно з’їсти трохи печива. Звісно, Марічка не хоче бути покараною і дуже боїться, щоб Зеник не помітив пропажу.</w:t>
+        <w:t>Марічка дуже любить печиво. Сьогодні, коли всі пластуни покинуть свої намети і підуть купатися в річку, Марічка планує непомітно з’їсти трохи печива. Звісно, Марічка не хоче бути покараною і дуже боїться, щоб Зеник не помітив пропажу.</w:t>
       </w:r>
     </w:p>
     <w:p>
@@ -4030,16 +3845,7 @@
           <w:sz w:val="24"/>
           <w:szCs w:val="24"/>
         </w:rPr>
-        <w:t>Марічка підгледіла, скільки пачок печива є в рюкзаку Зеника. Також вона з</w:t>
-      </w:r>
-      <w:r>
-        <w:rPr>
-          <w:rFonts w:ascii="Times New Roman" w:eastAsia="Times New Roman" w:hAnsi="Times New Roman" w:cs="Times New Roman"/>
-          <w:color w:val="333333"/>
-          <w:sz w:val="24"/>
-          <w:szCs w:val="24"/>
-        </w:rPr>
-        <w:t>нає, скільки штук в кожній пачці. Марічці не терпиться дізнатися, скільки ж печива вона зможе з’їсти так, щоб Зеник не помітив. Зеник помітить пропажу печива з деякої пачки тоді і тільки тоді, коли Марічка повністю спустошить її.</w:t>
+        <w:t>Марічка підгледіла, скільки пачок печива є в рюкзаку Зеника. Також вона знає, скільки штук в кожній пачці. Марічці не терпиться дізнатися, скільки ж печива вона зможе з’їсти так, щоб Зеник не помітив. Зеник помітить пропажу печива з деякої пачки тоді і тільки тоді, коли Марічка повністю спустошить її.</w:t>
       </w:r>
     </w:p>
     <w:p>
@@ -4223,15 +4029,7 @@
           <w:sz w:val="24"/>
           <w:szCs w:val="24"/>
         </w:rPr>
-        <w:t>Навчитися виконувати арифметичні операції у двійковій систе</w:t>
-      </w:r>
-      <w:r>
-        <w:rPr>
-          <w:rFonts w:ascii="Times New Roman" w:eastAsia="Times New Roman" w:hAnsi="Times New Roman" w:cs="Times New Roman"/>
-          <w:sz w:val="24"/>
-          <w:szCs w:val="24"/>
-        </w:rPr>
-        <w:t>мі числення.</w:t>
+        <w:t>Навчитися виконувати арифметичні операції у двійковій системі числення.</w:t>
       </w:r>
     </w:p>
     <w:p>
@@ -5274,16 +5072,7 @@
           <w:sz w:val="20"/>
           <w:szCs w:val="20"/>
         </w:rPr>
-        <w:t>Рисунок 3.7: Створе</w:t>
-      </w:r>
-      <w:r>
-        <w:rPr>
-          <w:rFonts w:ascii="Times New Roman" w:eastAsia="Times New Roman" w:hAnsi="Times New Roman" w:cs="Times New Roman"/>
-          <w:i/>
-          <w:sz w:val="20"/>
-          <w:szCs w:val="20"/>
-        </w:rPr>
-        <w:t>но аккаунт та дошку в Trello</w:t>
+        <w:t>Рисунок 3.7: Створено аккаунт та дошку в Trello</w:t>
       </w:r>
     </w:p>
     <w:p>
@@ -5546,7 +5335,26 @@
           <w:sz w:val="20"/>
           <w:szCs w:val="20"/>
         </w:rPr>
-        <w:t xml:space="preserve">Рисунок 3.9: </w:t>
+        <w:t>Рисунок 3.</w:t>
+      </w:r>
+      <w:r>
+        <w:rPr>
+          <w:rFonts w:ascii="Times New Roman" w:eastAsia="Times New Roman" w:hAnsi="Times New Roman" w:cs="Times New Roman"/>
+          <w:i/>
+          <w:sz w:val="20"/>
+          <w:szCs w:val="20"/>
+          <w:lang w:val="en-US"/>
+        </w:rPr>
+        <w:t>10</w:t>
+      </w:r>
+      <w:r>
+        <w:rPr>
+          <w:rFonts w:ascii="Times New Roman" w:eastAsia="Times New Roman" w:hAnsi="Times New Roman" w:cs="Times New Roman"/>
+          <w:i/>
+          <w:sz w:val="20"/>
+          <w:szCs w:val="20"/>
+        </w:rPr>
+        <w:t xml:space="preserve">: </w:t>
       </w:r>
       <w:r>
         <w:rPr>
@@ -5617,6 +5425,7 @@
       <w:r>
         <w:rPr>
           <w:rFonts w:ascii="Times New Roman" w:eastAsia="Times New Roman" w:hAnsi="Times New Roman" w:cs="Times New Roman"/>
+          <w:noProof/>
         </w:rPr>
         <w:lastRenderedPageBreak/>
         <w:drawing>
@@ -5706,15 +5515,7 @@
           <w:sz w:val="24"/>
           <w:szCs w:val="24"/>
         </w:rPr>
-        <w:t>Посилання</w:t>
-      </w:r>
-      <w:r>
-        <w:rPr>
-          <w:rFonts w:ascii="Times New Roman" w:eastAsia="Times New Roman" w:hAnsi="Times New Roman" w:cs="Times New Roman"/>
-          <w:sz w:val="24"/>
-          <w:szCs w:val="24"/>
-        </w:rPr>
-        <w:t xml:space="preserve"> на файл у pull request на GitHub:</w:t>
+        <w:t>Посилання на файл у pull request на GitHub:</w:t>
       </w:r>
     </w:p>
     <w:p>
@@ -5828,15 +5629,7 @@
           <w:sz w:val="24"/>
           <w:szCs w:val="24"/>
         </w:rPr>
-        <w:t>Користувач вводить число - кількість пачок печива, а потім кількість печива в кожній папці. Програма в кінці виводить максимальну суму печива, яку може з’їсти Марічка, так щоб</w:t>
-      </w:r>
-      <w:r>
-        <w:rPr>
-          <w:rFonts w:ascii="Times New Roman" w:eastAsia="Times New Roman" w:hAnsi="Times New Roman" w:cs="Times New Roman"/>
-          <w:sz w:val="24"/>
-          <w:szCs w:val="24"/>
-        </w:rPr>
-        <w:t xml:space="preserve"> цього не помітив Зеник.</w:t>
+        <w:t>Користувач вводить число - кількість пачок печива, а потім кількість печива в кожній папці. Програма в кінці виводить максимальну суму печива, яку може з’їсти Марічка, так щоб цього не помітив Зеник.</w:t>
       </w:r>
     </w:p>
     <w:p>
@@ -5935,6 +5728,7 @@
         <w:rPr>
           <w:rFonts w:ascii="Times New Roman" w:eastAsia="Times New Roman" w:hAnsi="Times New Roman" w:cs="Times New Roman"/>
           <w:b/>
+          <w:noProof/>
           <w:sz w:val="40"/>
           <w:szCs w:val="40"/>
         </w:rPr>
@@ -6423,25 +6217,8 @@
           <w:sz w:val="28"/>
           <w:szCs w:val="28"/>
         </w:rPr>
-        <w:t>на цій лабораторній роботі я сконфігурував, зареєструвався та ознайомився із засобами: Package Managers OS, Console Linux Commands,Visual Studio Code, дебагером та лінтером, з різними системами числення</w:t>
-      </w:r>
-      <w:r>
-        <w:rPr>
-          <w:rFonts w:ascii="Times New Roman" w:eastAsia="Times New Roman" w:hAnsi="Times New Roman" w:cs="Times New Roman"/>
-          <w:sz w:val="28"/>
-          <w:szCs w:val="28"/>
-        </w:rPr>
-        <w:t>, Algotester, Git та його команди, GitHub, Trello та Draw.io, для зручної роботи в майбутньому. Разом з командою ми проводили зустріч, для того щоб обговорити деталі роботи над цією лабораторною.</w:t>
-      </w:r>
-    </w:p>
-    <w:p>
-      <w:pPr>
-        <w:rPr>
-          <w:rFonts w:ascii="Times New Roman" w:eastAsia="Times New Roman" w:hAnsi="Times New Roman" w:cs="Times New Roman"/>
-          <w:sz w:val="28"/>
-          <w:szCs w:val="28"/>
-        </w:rPr>
-      </w:pPr>
+        <w:t>на цій лабораторній роботі я сконфігурував, зареєструвався та ознайомився із засобами: Package Managers OS, Console Linux Commands,Visual Studio Code, дебагером та лінтером, з різними системами числення, Algotester, Git та його команди, GitHub, Trello та Draw.io, для зручної роботи в майбутньому. Разом з командою ми проводили зустріч, для того щоб обговорити деталі роботи над цією лабораторною.</w:t>
+      </w:r>
     </w:p>
     <w:sectPr>
       <w:pgSz w:w="11909" w:h="16834"/>

</xml_diff>